<commit_message>
Fix: Agregados placeholders faltantes en Certificado y Complemento, corrección de compilación y nueva división secuencial
</commit_message>
<xml_diff>
--- a/doc/PLANTILLAS_TODAS_DAGJP_INVERSION_2026_CON_PLACEHOLDERS.docx
+++ b/doc/PLANTILLAS_TODAS_DAGJP_INVERSION_2026_CON_PLACEHOLDERS.docx
@@ -4249,15 +4249,7 @@
           <w:sz w:val="24"/>
           <w:szCs w:val="24"/>
         </w:rPr>
-        <w:t xml:space="preserve">En este entendido y revisada la planta de personal de la Entidad, se ha podido establecer que no se cuenta con personal suficiente que atienda funciones o desarrolle actividades iguales o relacionadas con el asunto objeto de contratación y actividades antes descritas, como se acredita con la certificación que en tal sentido ha expedido el Subdirector de Gestión Estratégica del Talento Humano del Departamento Administrativo de Desarrollo e Innovación Institucional de la Alcaldía de Santiago de Cali, mediante oficio No. </w:t>
-      </w:r>
-      <w:r>
-        <w:rPr>
-          <w:rFonts w:ascii="Arial" w:eastAsia="Arial" w:hAnsi="Arial" w:cs="Arial"/>
-          <w:sz w:val="24"/>
-          <w:szCs w:val="24"/>
-        </w:rPr>
-        <w:t>202641370400000064 del 3 de enero de 2026.</w:t>
+        <w:t xml:space="preserve">En este entendido y revisada la planta de personal de la Entidad, se ha podido establecer que no se cuenta con personal suficiente que atienda funciones o desarrolle actividades iguales o relacionadas con el asunto objeto de contratación y actividades antes descritas, como se acredita con la certificación que en tal sentido ha expedido el Subdirector de Gestión Estratégica del Talento Humano del Departamento Administrativo de Desarrollo e Innovación Institucional de la Alcaldía de Santiago de Cali, mediante oficio No. 202641370400000064 del 3 de {{MES_ANIO_ACTUAL}}.</w:t>
       </w:r>
     </w:p>
     <w:p>
@@ -17050,39 +17042,7 @@
                 <w:szCs w:val="24"/>
               </w:rPr>
               <w:fldChar w:fldCharType="begin"/>
-            </w:r>
-            <w:r>
-              <w:rPr>
-                <w:rFonts w:ascii="Arial" w:eastAsia="Arial" w:hAnsi="Arial" w:cs="Arial"/>
-                <w:sz w:val="24"/>
-                <w:szCs w:val="24"/>
-              </w:rPr>
-              <w:instrText xml:space="preserve"> MERGEFIELD NOMBRE_DEL_CONTRATISTA </w:instrText>
-            </w:r>
-            <w:r>
-              <w:rPr>
-                <w:rFonts w:ascii="Arial" w:eastAsia="Arial" w:hAnsi="Arial" w:cs="Arial"/>
-                <w:sz w:val="24"/>
-                <w:szCs w:val="24"/>
-              </w:rPr>
-              <w:fldChar w:fldCharType="separate"/>
-            </w:r>
-            <w:r>
-              <w:rPr>
-                <w:rFonts w:ascii="Arial" w:eastAsia="Arial" w:hAnsi="Arial" w:cs="Arial"/>
-                <w:noProof/>
-                <w:sz w:val="24"/>
-                <w:szCs w:val="24"/>
-              </w:rPr>
-              <w:t>NINA JHOANA SOTO BUSTAMANTE</w:t>
-            </w:r>
-            <w:r>
-              <w:rPr>
-                <w:rFonts w:ascii="Arial" w:eastAsia="Arial" w:hAnsi="Arial" w:cs="Arial"/>
-                <w:sz w:val="24"/>
-                <w:szCs w:val="24"/>
-              </w:rPr>
-              <w:fldChar w:fldCharType="end"/>
+              <w:t>{{CONTRATISTA_NOMBRE}}</w:t>
             </w:r>
           </w:p>
         </w:tc>
@@ -17157,53 +17117,7 @@
                 <w:szCs w:val="24"/>
                 <w:lang w:val="es-CO"/>
               </w:rPr>
-              <w:t xml:space="preserve">C.C. No. </w:t>
-            </w:r>
-            <w:r>
-              <w:rPr>
-                <w:rFonts w:ascii="Arial" w:eastAsia="Arial" w:hAnsi="Arial" w:cs="Arial"/>
-                <w:sz w:val="24"/>
-                <w:szCs w:val="24"/>
-                <w:lang w:val="es-CO"/>
-              </w:rPr>
-              <w:fldChar w:fldCharType="begin"/>
-            </w:r>
-            <w:r>
-              <w:rPr>
-                <w:rFonts w:ascii="Arial" w:eastAsia="Arial" w:hAnsi="Arial" w:cs="Arial"/>
-                <w:sz w:val="24"/>
-                <w:szCs w:val="24"/>
-                <w:lang w:val="es-CO"/>
-              </w:rPr>
-              <w:instrText xml:space="preserve"> MERGEFIELD Cédula_del_contratista </w:instrText>
-            </w:r>
-            <w:r>
-              <w:rPr>
-                <w:rFonts w:ascii="Arial" w:eastAsia="Arial" w:hAnsi="Arial" w:cs="Arial"/>
-                <w:sz w:val="24"/>
-                <w:szCs w:val="24"/>
-                <w:lang w:val="es-CO"/>
-              </w:rPr>
-              <w:fldChar w:fldCharType="separate"/>
-            </w:r>
-            <w:r>
-              <w:rPr>
-                <w:rFonts w:ascii="Arial" w:eastAsia="Arial" w:hAnsi="Arial" w:cs="Arial"/>
-                <w:noProof/>
-                <w:sz w:val="24"/>
-                <w:szCs w:val="24"/>
-                <w:lang w:val="es-CO"/>
-              </w:rPr>
-              <w:t>1.130.648.239</w:t>
-            </w:r>
-            <w:r>
-              <w:rPr>
-                <w:rFonts w:ascii="Arial" w:eastAsia="Arial" w:hAnsi="Arial" w:cs="Arial"/>
-                <w:sz w:val="24"/>
-                <w:szCs w:val="24"/>
-                <w:lang w:val="es-CO"/>
-              </w:rPr>
-              <w:fldChar w:fldCharType="end"/>
+              <w:t xml:space="preserve">C.C. No. {{CONTRATISTA_CEDULA}}</w:t>
             </w:r>
           </w:p>
         </w:tc>
@@ -17405,43 +17319,7 @@
                 <w:lang w:val="es-CO"/>
               </w:rPr>
               <w:fldChar w:fldCharType="begin"/>
-            </w:r>
-            <w:r>
-              <w:rPr>
-                <w:rFonts w:ascii="Arial" w:eastAsia="Arial" w:hAnsi="Arial" w:cs="Arial"/>
-                <w:sz w:val="24"/>
-                <w:szCs w:val="24"/>
-                <w:lang w:val="es-CO"/>
-              </w:rPr>
-              <w:instrText xml:space="preserve"> MERGEFIELD Descripcion_de_la_formación_y_título_aca </w:instrText>
-            </w:r>
-            <w:r>
-              <w:rPr>
-                <w:rFonts w:ascii="Arial" w:eastAsia="Arial" w:hAnsi="Arial" w:cs="Arial"/>
-                <w:sz w:val="24"/>
-                <w:szCs w:val="24"/>
-                <w:lang w:val="es-CO"/>
-              </w:rPr>
-              <w:fldChar w:fldCharType="separate"/>
-            </w:r>
-            <w:r>
-              <w:rPr>
-                <w:rFonts w:ascii="Arial" w:eastAsia="Arial" w:hAnsi="Arial" w:cs="Arial"/>
-                <w:noProof/>
-                <w:sz w:val="24"/>
-                <w:szCs w:val="24"/>
-                <w:lang w:val="es-CO"/>
-              </w:rPr>
-              <w:t>Abogada de la Universidad Santiago de Cali, graduada el 20/noviembre/2012</w:t>
-            </w:r>
-            <w:r>
-              <w:rPr>
-                <w:rFonts w:ascii="Arial" w:eastAsia="Arial" w:hAnsi="Arial" w:cs="Arial"/>
-                <w:sz w:val="24"/>
-                <w:szCs w:val="24"/>
-                <w:lang w:val="es-CO"/>
-              </w:rPr>
-              <w:fldChar w:fldCharType="end"/>
+              <w:t>{{PERFIL_FORMACION}}</w:t>
             </w:r>
           </w:p>
         </w:tc>
@@ -17544,43 +17422,7 @@
                 <w:lang w:val="es-CO"/>
               </w:rPr>
               <w:fldChar w:fldCharType="begin"/>
-            </w:r>
-            <w:r>
-              <w:rPr>
-                <w:rFonts w:ascii="Arial" w:eastAsia="Arial" w:hAnsi="Arial" w:cs="Arial"/>
-                <w:sz w:val="24"/>
-                <w:szCs w:val="24"/>
-                <w:lang w:val="es-CO"/>
-              </w:rPr>
-              <w:instrText xml:space="preserve"> MERGEFIELD Descripcion_de_experiencia </w:instrText>
-            </w:r>
-            <w:r>
-              <w:rPr>
-                <w:rFonts w:ascii="Arial" w:eastAsia="Arial" w:hAnsi="Arial" w:cs="Arial"/>
-                <w:sz w:val="24"/>
-                <w:szCs w:val="24"/>
-                <w:lang w:val="es-CO"/>
-              </w:rPr>
-              <w:fldChar w:fldCharType="separate"/>
-            </w:r>
-            <w:r>
-              <w:rPr>
-                <w:rFonts w:ascii="Arial" w:eastAsia="Arial" w:hAnsi="Arial" w:cs="Arial"/>
-                <w:noProof/>
-                <w:sz w:val="24"/>
-                <w:szCs w:val="24"/>
-                <w:lang w:val="es-CO"/>
-              </w:rPr>
-              <w:t>Desde el 01/agosto/2013 al 25/enero/2019, 5 años, 5 meses y 24 dias, en Fortox Security Group. Total:5 años, 5 meses y 24 días.</w:t>
-            </w:r>
-            <w:r>
-              <w:rPr>
-                <w:rFonts w:ascii="Arial" w:eastAsia="Arial" w:hAnsi="Arial" w:cs="Arial"/>
-                <w:sz w:val="24"/>
-                <w:szCs w:val="24"/>
-                <w:lang w:val="es-CO"/>
-              </w:rPr>
-              <w:fldChar w:fldCharType="end"/>
+              <w:t>{{PERFIL_EXPERIENCIA}}</w:t>
             </w:r>
           </w:p>
         </w:tc>
@@ -18078,35 +17920,35 @@
           <w:szCs w:val="24"/>
         </w:rPr>
         <w:lastRenderedPageBreak/>
-        <w:t>Santiago de Cali, enero de 2026</w:t>
-      </w:r>
-    </w:p>
-    <w:p>
-      <w:pPr>
-        <w:jc w:val="both"/>
-        <w:rPr>
-          <w:rFonts w:ascii="Arial" w:eastAsia="Arial" w:hAnsi="Arial" w:cs="Arial"/>
-          <w:sz w:val="24"/>
-          <w:szCs w:val="24"/>
-        </w:rPr>
-      </w:pPr>
-    </w:p>
-    <w:p>
-      <w:pPr>
-        <w:jc w:val="both"/>
-        <w:rPr>
-          <w:rFonts w:ascii="Arial" w:eastAsia="Arial" w:hAnsi="Arial" w:cs="Arial"/>
-          <w:sz w:val="24"/>
-          <w:szCs w:val="24"/>
-        </w:rPr>
-      </w:pPr>
-      <w:r>
-        <w:rPr>
-          <w:rFonts w:ascii="Arial" w:eastAsia="Arial" w:hAnsi="Arial" w:cs="Arial"/>
-          <w:sz w:val="24"/>
-          <w:szCs w:val="24"/>
-        </w:rPr>
-        <w:t xml:space="preserve">De conformidad con la verificación de requisitos realizada por  el profesional jurídico responsable para estructurar procesos contractuales de prestación de servicios profesionales y de apoyo a la gestión, documentada en el formato MAJA01.04.02.P007.F001 - Verificación de cumplimiento de requisitos para prestación de servicios, el Distrito Especial de Santiago de Cali – Departamento Administrativo de Gestión Jurídica Pública, certifica el cumplimiento de los requisitos de idoneidad y experiencia de NINA JHOANA SOTO BUSTAMANTE, identificado(a) con la cédula de ciudadanía No.1.130.648.239 para ejecutar el contrato de prestación de servicios cuyo objeto es: Prestación de servicios profesionales como Abogado, brindando soporte en el Departamento Administrativo de Gestión Jurídica Pública especificamente en la Subdirección de Defensa Judicial y Prevención del Daño Antijurídico en las actividades correspondientes a la revisión y trámite de pago de sentencias, laudos arbitrales, conciliaciones, costas y demás, que deba realizar el Distrito Especial de Santiago de Cali, en el marco del proyecto de inversión denominado "Fortalecimiento del Ciclo de Defensa Jurídica y de la Política de Mejora Normativa del Distrito Especial de Santiago de Cali {{CODIGO_PROYECTO}}"</w:t>
+        <w:t>Santiago de Cali, {{MES_ANIO_ACTUAL}}</w:t>
+      </w:r>
+    </w:p>
+    <w:p>
+      <w:pPr>
+        <w:jc w:val="both"/>
+        <w:rPr>
+          <w:rFonts w:ascii="Arial" w:eastAsia="Arial" w:hAnsi="Arial" w:cs="Arial"/>
+          <w:sz w:val="24"/>
+          <w:szCs w:val="24"/>
+        </w:rPr>
+      </w:pPr>
+    </w:p>
+    <w:p>
+      <w:pPr>
+        <w:jc w:val="both"/>
+        <w:rPr>
+          <w:rFonts w:ascii="Arial" w:eastAsia="Arial" w:hAnsi="Arial" w:cs="Arial"/>
+          <w:sz w:val="24"/>
+          <w:szCs w:val="24"/>
+        </w:rPr>
+      </w:pPr>
+      <w:r>
+        <w:rPr>
+          <w:rFonts w:ascii="Arial" w:eastAsia="Arial" w:hAnsi="Arial" w:cs="Arial"/>
+          <w:sz w:val="24"/>
+          <w:szCs w:val="24"/>
+        </w:rPr>
+        <w:t xml:space="preserve">De conformidad con la verificación de requisitos realizada por  el profesional jurídico responsable para estructurar procesos contractuales de prestación de servicios profesionales y de apoyo a la gestión, documentada en el formato MAJA01.04.02.P007.F001 - Verificación de cumplimiento de requisitos para prestación de servicios, el Distrito Especial de Santiago de Cali – Departamento Administrativo de Gestión Jurídica Pública, certifica el cumplimiento de los requisitos de idoneidad y experiencia de {{CONTRATISTA_NOMBRE}}, identificado(a) con la cédula de ciudadanía No.{{CONTRATISTA_CEDULA}} para ejecutar el contrato de prestación de servicios cuyo objeto es: Prestación de servicios profesionales como Abogado, brindando soporte en el Departamento Administrativo de Gestión Jurídica Pública especificamente en la Subdirección de Defensa Judicial y Prevención del Daño Antijurídico en las actividades correspondientes a la revisión y trámite de pago de sentencias, laudos arbitrales, conciliaciones, costas y demás, que deba realizar el Distrito Especial de Santiago de Cali, en el marco del proyecto de inversión denominado "Fortalecimiento del Ciclo de Defensa Jurídica y de la Política de Mejora Normativa del Distrito Especial de Santiago de Cali {{CODIGO_PROYECTO}}"</w:t>
       </w:r>
     </w:p>
     <w:p>
@@ -18472,43 +18314,7 @@
                 <w:lang w:val="es-CO"/>
               </w:rPr>
               <w:fldChar w:fldCharType="begin"/>
-            </w:r>
-            <w:r>
-              <w:rPr>
-                <w:rFonts w:ascii="Arial" w:eastAsia="Arial" w:hAnsi="Arial" w:cs="Arial"/>
-                <w:sz w:val="24"/>
-                <w:szCs w:val="24"/>
-                <w:lang w:val="es-CO"/>
-              </w:rPr>
-              <w:instrText xml:space="preserve"> MERGEFIELD Descripcion_de_la_formación_y_título_aca </w:instrText>
-            </w:r>
-            <w:r>
-              <w:rPr>
-                <w:rFonts w:ascii="Arial" w:eastAsia="Arial" w:hAnsi="Arial" w:cs="Arial"/>
-                <w:sz w:val="24"/>
-                <w:szCs w:val="24"/>
-                <w:lang w:val="es-CO"/>
-              </w:rPr>
-              <w:fldChar w:fldCharType="separate"/>
-            </w:r>
-            <w:r>
-              <w:rPr>
-                <w:rFonts w:ascii="Arial" w:eastAsia="Arial" w:hAnsi="Arial" w:cs="Arial"/>
-                <w:noProof/>
-                <w:sz w:val="24"/>
-                <w:szCs w:val="24"/>
-                <w:lang w:val="es-CO"/>
-              </w:rPr>
-              <w:t>Abogada de la Universidad Santiago de Cali, graduada el 20/noviembre/2012</w:t>
-            </w:r>
-            <w:r>
-              <w:rPr>
-                <w:rFonts w:ascii="Arial" w:eastAsia="Arial" w:hAnsi="Arial" w:cs="Arial"/>
-                <w:sz w:val="24"/>
-                <w:szCs w:val="24"/>
-                <w:lang w:val="es-CO"/>
-              </w:rPr>
-              <w:fldChar w:fldCharType="end"/>
+              <w:t>{{PERFIL_FORMACION}}</w:t>
             </w:r>
           </w:p>
         </w:tc>
@@ -18608,43 +18414,7 @@
                 <w:lang w:val="es-CO"/>
               </w:rPr>
               <w:fldChar w:fldCharType="begin"/>
-            </w:r>
-            <w:r>
-              <w:rPr>
-                <w:rFonts w:ascii="Arial" w:eastAsia="Arial" w:hAnsi="Arial" w:cs="Arial"/>
-                <w:sz w:val="24"/>
-                <w:szCs w:val="24"/>
-                <w:lang w:val="es-CO"/>
-              </w:rPr>
-              <w:instrText xml:space="preserve"> MERGEFIELD Descripcion_de_experiencia </w:instrText>
-            </w:r>
-            <w:r>
-              <w:rPr>
-                <w:rFonts w:ascii="Arial" w:eastAsia="Arial" w:hAnsi="Arial" w:cs="Arial"/>
-                <w:sz w:val="24"/>
-                <w:szCs w:val="24"/>
-                <w:lang w:val="es-CO"/>
-              </w:rPr>
-              <w:fldChar w:fldCharType="separate"/>
-            </w:r>
-            <w:r>
-              <w:rPr>
-                <w:rFonts w:ascii="Arial" w:eastAsia="Arial" w:hAnsi="Arial" w:cs="Arial"/>
-                <w:noProof/>
-                <w:sz w:val="24"/>
-                <w:szCs w:val="24"/>
-                <w:lang w:val="es-CO"/>
-              </w:rPr>
-              <w:t>Desde el 01/agosto/2013 al 25/enero/2019, 5 años, 5 meses y 24 dias, en Fortox Security Group. Total:5 años, 5 meses y 24 días.</w:t>
-            </w:r>
-            <w:r>
-              <w:rPr>
-                <w:rFonts w:ascii="Arial" w:eastAsia="Arial" w:hAnsi="Arial" w:cs="Arial"/>
-                <w:sz w:val="24"/>
-                <w:szCs w:val="24"/>
-                <w:lang w:val="es-CO"/>
-              </w:rPr>
-              <w:fldChar w:fldCharType="end"/>
+              <w:t>{{PERFIL_EXPERIENCIA}}</w:t>
             </w:r>
           </w:p>
         </w:tc>
@@ -18743,7 +18513,7 @@
           <w:sz w:val="24"/>
           <w:szCs w:val="24"/>
         </w:rPr>
-        <w:t>ANA CATALINA CASTRO LOZANO</w:t>
+        <w:t>{{NOMBRE_ORDENADOR_GASTO}}</w:t>
       </w:r>
     </w:p>
     <w:p>
@@ -18890,56 +18660,7 @@
           <w:sz w:val="24"/>
           <w:szCs w:val="24"/>
         </w:rPr>
-        <w:t xml:space="preserve">CONTRATO No. </w:t>
-      </w:r>
-      <w:r>
-        <w:rPr>
-          <w:rFonts w:ascii="Arial" w:eastAsia="Arial" w:hAnsi="Arial" w:cs="Arial"/>
-          <w:sz w:val="24"/>
-          <w:szCs w:val="24"/>
-        </w:rPr>
-        <w:fldChar w:fldCharType="begin"/>
-      </w:r>
-      <w:r>
-        <w:rPr>
-          <w:rFonts w:ascii="Arial" w:eastAsia="Arial" w:hAnsi="Arial" w:cs="Arial"/>
-          <w:sz w:val="24"/>
-          <w:szCs w:val="24"/>
-        </w:rPr>
-        <w:instrText xml:space="preserve"> MERGEFIELD Número_de_contrato </w:instrText>
-      </w:r>
-      <w:r>
-        <w:rPr>
-          <w:rFonts w:ascii="Arial" w:eastAsia="Arial" w:hAnsi="Arial" w:cs="Arial"/>
-          <w:sz w:val="24"/>
-          <w:szCs w:val="24"/>
-        </w:rPr>
-        <w:fldChar w:fldCharType="separate"/>
-      </w:r>
-      <w:r>
-        <w:rPr>
-          <w:rFonts w:ascii="Arial" w:eastAsia="Arial" w:hAnsi="Arial" w:cs="Arial"/>
-          <w:noProof/>
-          <w:sz w:val="24"/>
-          <w:szCs w:val="24"/>
-        </w:rPr>
-        <w:t>4121.010.26.1.076</w:t>
-      </w:r>
-      <w:r>
-        <w:rPr>
-          <w:rFonts w:ascii="Arial" w:eastAsia="Arial" w:hAnsi="Arial" w:cs="Arial"/>
-          <w:sz w:val="24"/>
-          <w:szCs w:val="24"/>
-        </w:rPr>
-        <w:fldChar w:fldCharType="end"/>
-      </w:r>
-      <w:r>
-        <w:rPr>
-          <w:rFonts w:ascii="Arial" w:eastAsia="Arial" w:hAnsi="Arial" w:cs="Arial"/>
-          <w:sz w:val="24"/>
-          <w:szCs w:val="24"/>
-        </w:rPr>
-        <w:t>-2026</w:t>
+        <w:t xml:space="preserve">CONTRATO No. {{NUMERO_PROCESO}}</w:t>
       </w:r>
     </w:p>
     <w:p>
@@ -18978,107 +18699,25 @@
           <w:sz w:val="24"/>
           <w:szCs w:val="24"/>
         </w:rPr>
-        <w:t xml:space="preserve">Nombre del contratista: </w:t>
-      </w:r>
-      <w:r>
-        <w:rPr>
-          <w:rFonts w:ascii="Arial" w:eastAsia="Arial" w:hAnsi="Arial" w:cs="Arial"/>
-          <w:sz w:val="24"/>
-          <w:szCs w:val="24"/>
-        </w:rPr>
-        <w:fldChar w:fldCharType="begin"/>
-      </w:r>
-      <w:r>
-        <w:rPr>
-          <w:rFonts w:ascii="Arial" w:eastAsia="Arial" w:hAnsi="Arial" w:cs="Arial"/>
-          <w:sz w:val="24"/>
-          <w:szCs w:val="24"/>
-        </w:rPr>
-        <w:instrText xml:space="preserve"> MERGEFIELD NOMBRE_DEL_CONTRATISTA </w:instrText>
-      </w:r>
-      <w:r>
-        <w:rPr>
-          <w:rFonts w:ascii="Arial" w:eastAsia="Arial" w:hAnsi="Arial" w:cs="Arial"/>
-          <w:sz w:val="24"/>
-          <w:szCs w:val="24"/>
-        </w:rPr>
-        <w:fldChar w:fldCharType="separate"/>
-      </w:r>
-      <w:r>
-        <w:rPr>
-          <w:rFonts w:ascii="Arial" w:eastAsia="Arial" w:hAnsi="Arial" w:cs="Arial"/>
-          <w:noProof/>
-          <w:sz w:val="24"/>
-          <w:szCs w:val="24"/>
-        </w:rPr>
-        <w:t>NINA JHOANA SOTO BUSTAMANTE</w:t>
-      </w:r>
-      <w:r>
-        <w:rPr>
-          <w:rFonts w:ascii="Arial" w:eastAsia="Arial" w:hAnsi="Arial" w:cs="Arial"/>
-          <w:sz w:val="24"/>
-          <w:szCs w:val="24"/>
-        </w:rPr>
-        <w:fldChar w:fldCharType="end"/>
-      </w:r>
-    </w:p>
-    <w:p>
-      <w:pPr>
-        <w:jc w:val="both"/>
-        <w:rPr>
-          <w:rFonts w:ascii="Arial" w:eastAsia="Arial" w:hAnsi="Arial" w:cs="Arial"/>
-          <w:sz w:val="24"/>
-          <w:szCs w:val="24"/>
-        </w:rPr>
-      </w:pPr>
-      <w:r>
-        <w:rPr>
-          <w:rFonts w:ascii="Arial" w:eastAsia="Arial" w:hAnsi="Arial" w:cs="Arial"/>
-          <w:sz w:val="24"/>
-          <w:szCs w:val="24"/>
-        </w:rPr>
-        <w:t xml:space="preserve">Documento de identificación: </w:t>
-      </w:r>
-      <w:r>
-        <w:rPr>
-          <w:rFonts w:ascii="Arial" w:eastAsia="Arial" w:hAnsi="Arial" w:cs="Arial"/>
-          <w:sz w:val="24"/>
-          <w:szCs w:val="24"/>
-        </w:rPr>
-        <w:fldChar w:fldCharType="begin"/>
-      </w:r>
-      <w:r>
-        <w:rPr>
-          <w:rFonts w:ascii="Arial" w:eastAsia="Arial" w:hAnsi="Arial" w:cs="Arial"/>
-          <w:sz w:val="24"/>
-          <w:szCs w:val="24"/>
-        </w:rPr>
-        <w:instrText xml:space="preserve"> MERGEFIELD Cédula_del_contratista </w:instrText>
-      </w:r>
-      <w:r>
-        <w:rPr>
-          <w:rFonts w:ascii="Arial" w:eastAsia="Arial" w:hAnsi="Arial" w:cs="Arial"/>
-          <w:sz w:val="24"/>
-          <w:szCs w:val="24"/>
-        </w:rPr>
-        <w:fldChar w:fldCharType="separate"/>
-      </w:r>
-      <w:r>
-        <w:rPr>
-          <w:rFonts w:ascii="Arial" w:eastAsia="Arial" w:hAnsi="Arial" w:cs="Arial"/>
-          <w:noProof/>
-          <w:sz w:val="24"/>
-          <w:szCs w:val="24"/>
-        </w:rPr>
-        <w:t>1.130.648.239</w:t>
-      </w:r>
-      <w:r>
-        <w:rPr>
-          <w:rFonts w:ascii="Arial" w:eastAsia="Arial" w:hAnsi="Arial" w:cs="Arial"/>
-          <w:sz w:val="24"/>
-          <w:szCs w:val="24"/>
-        </w:rPr>
-        <w:fldChar w:fldCharType="end"/>
+        <w:t xml:space="preserve">Nombre del contratista: {{CONTRATISTA_NOMBRE}}</w:t>
+      </w:r>
+    </w:p>
+    <w:p>
+      <w:pPr>
+        <w:jc w:val="both"/>
+        <w:rPr>
+          <w:rFonts w:ascii="Arial" w:eastAsia="Arial" w:hAnsi="Arial" w:cs="Arial"/>
+          <w:sz w:val="24"/>
+          <w:szCs w:val="24"/>
+        </w:rPr>
+      </w:pPr>
+      <w:r>
+        <w:rPr>
+          <w:rFonts w:ascii="Arial" w:eastAsia="Arial" w:hAnsi="Arial" w:cs="Arial"/>
+          <w:sz w:val="24"/>
+          <w:szCs w:val="24"/>
+        </w:rPr>
+        <w:t xml:space="preserve">Documento de identificación: {{CONTRATISTA_CEDULA}}</w:t>
       </w:r>
     </w:p>
     <w:p>
@@ -20395,7 +20034,25 @@
           <w:sz w:val="24"/>
           <w:szCs w:val="24"/>
         </w:rPr>
-        <w:t>ANA CATALINA CASTRO LOZANO</w:t>
+        <w:t>{{NOMBRE_ORDENADOR_GASTO}}</w:t>
+      </w:r>
+    </w:p>
+    <w:p>
+      <w:pPr>
+        <w:jc w:val="both"/>
+        <w:rPr>
+          <w:rFonts w:ascii="Arial" w:eastAsia="Arial" w:hAnsi="Arial" w:cs="Arial"/>
+          <w:sz w:val="24"/>
+          <w:szCs w:val="24"/>
+        </w:rPr>
+      </w:pPr>
+      <w:r>
+        <w:rPr>
+          <w:rFonts w:ascii="Arial" w:eastAsia="Arial" w:hAnsi="Arial" w:cs="Arial"/>
+          <w:sz w:val="24"/>
+          <w:szCs w:val="24"/>
+        </w:rPr>
+        <w:t xml:space="preserve">Director de Departamento Administrativo Departamento Administrativo de Gestión Jurídica Pública </w:t>
       </w:r>
       <w:r>
         <w:rPr>
@@ -20421,144 +20078,29 @@
           <w:sz w:val="24"/>
           <w:szCs w:val="24"/>
         </w:rPr>
-        <w:t xml:space="preserve">Director de Departamento Administrativo Departamento Administrativo de Gestión Jurídica Pública </w:t>
-      </w:r>
-      <w:r>
-        <w:rPr>
-          <w:rFonts w:ascii="Arial" w:eastAsia="Arial" w:hAnsi="Arial" w:cs="Arial"/>
-          <w:sz w:val="24"/>
-          <w:szCs w:val="24"/>
-        </w:rPr>
-        <w:tab/>
-      </w:r>
-    </w:p>
-    <w:p>
-      <w:pPr>
-        <w:jc w:val="both"/>
-        <w:rPr>
-          <w:rFonts w:ascii="Arial" w:eastAsia="Arial" w:hAnsi="Arial" w:cs="Arial"/>
-          <w:sz w:val="24"/>
-          <w:szCs w:val="24"/>
-        </w:rPr>
-      </w:pPr>
-      <w:r>
-        <w:rPr>
-          <w:rFonts w:ascii="Arial" w:eastAsia="Arial" w:hAnsi="Arial" w:cs="Arial"/>
-          <w:sz w:val="24"/>
-          <w:szCs w:val="24"/>
-        </w:rPr>
         <w:fldChar w:fldCharType="begin"/>
-      </w:r>
-      <w:r>
-        <w:rPr>
-          <w:rFonts w:ascii="Arial" w:eastAsia="Arial" w:hAnsi="Arial" w:cs="Arial"/>
-          <w:sz w:val="24"/>
-          <w:szCs w:val="24"/>
-        </w:rPr>
-        <w:instrText xml:space="preserve"> MERGEFIELD NOMBRE_DEL_CONTRATISTA </w:instrText>
-      </w:r>
-      <w:r>
-        <w:rPr>
-          <w:rFonts w:ascii="Arial" w:eastAsia="Arial" w:hAnsi="Arial" w:cs="Arial"/>
-          <w:sz w:val="24"/>
-          <w:szCs w:val="24"/>
-        </w:rPr>
-        <w:fldChar w:fldCharType="separate"/>
-      </w:r>
-      <w:r>
-        <w:rPr>
-          <w:rFonts w:ascii="Arial" w:eastAsia="Arial" w:hAnsi="Arial" w:cs="Arial"/>
-          <w:noProof/>
-          <w:sz w:val="24"/>
-          <w:szCs w:val="24"/>
-        </w:rPr>
-        <w:t>NINA JHOANA SOTO BUSTAMANTE</w:t>
-      </w:r>
-      <w:r>
-        <w:rPr>
-          <w:rFonts w:ascii="Arial" w:eastAsia="Arial" w:hAnsi="Arial" w:cs="Arial"/>
-          <w:sz w:val="24"/>
-          <w:szCs w:val="24"/>
-        </w:rPr>
-        <w:fldChar w:fldCharType="end"/>
-      </w:r>
-    </w:p>
-    <w:p>
-      <w:pPr>
-        <w:jc w:val="both"/>
-        <w:rPr>
-          <w:rFonts w:ascii="Arial" w:eastAsia="Arial" w:hAnsi="Arial" w:cs="Arial"/>
-          <w:sz w:val="24"/>
-          <w:szCs w:val="24"/>
-        </w:rPr>
-      </w:pPr>
-      <w:r>
-        <w:rPr>
-          <w:rFonts w:ascii="Arial" w:eastAsia="Arial" w:hAnsi="Arial" w:cs="Arial"/>
-          <w:sz w:val="24"/>
-          <w:szCs w:val="24"/>
-        </w:rPr>
-        <w:t xml:space="preserve">C.C. </w:t>
+        <w:t>{{CONTRATISTA_NOMBRE}}</w:t>
+      </w:r>
+    </w:p>
+    <w:p>
+      <w:pPr>
+        <w:jc w:val="both"/>
+        <w:rPr>
+          <w:rFonts w:ascii="Arial" w:eastAsia="Arial" w:hAnsi="Arial" w:cs="Arial"/>
+          <w:sz w:val="24"/>
+          <w:szCs w:val="24"/>
+        </w:rPr>
+      </w:pPr>
+      <w:r>
+        <w:rPr>
+          <w:rFonts w:ascii="Arial" w:eastAsia="Arial" w:hAnsi="Arial" w:cs="Arial"/>
+          <w:sz w:val="24"/>
+          <w:szCs w:val="24"/>
+        </w:rPr>
+        <w:t xml:space="preserve">C.C. N° {{CONTRATISTA_CEDULA}}</w:t>
       </w:r>
       <w:proofErr w:type="spellStart"/>
-      <w:r>
-        <w:rPr>
-          <w:rFonts w:ascii="Arial" w:eastAsia="Arial" w:hAnsi="Arial" w:cs="Arial"/>
-          <w:sz w:val="24"/>
-          <w:szCs w:val="24"/>
-        </w:rPr>
-        <w:t>N°</w:t>
-      </w:r>
       <w:proofErr w:type="spellEnd"/>
-      <w:r>
-        <w:rPr>
-          <w:rFonts w:ascii="Arial" w:eastAsia="Arial" w:hAnsi="Arial" w:cs="Arial"/>
-          <w:sz w:val="24"/>
-          <w:szCs w:val="24"/>
-        </w:rPr>
-        <w:t xml:space="preserve"> </w:t>
-      </w:r>
-      <w:r>
-        <w:rPr>
-          <w:rFonts w:ascii="Arial" w:eastAsia="Arial" w:hAnsi="Arial" w:cs="Arial"/>
-          <w:sz w:val="24"/>
-          <w:szCs w:val="24"/>
-        </w:rPr>
-        <w:fldChar w:fldCharType="begin"/>
-      </w:r>
-      <w:r>
-        <w:rPr>
-          <w:rFonts w:ascii="Arial" w:eastAsia="Arial" w:hAnsi="Arial" w:cs="Arial"/>
-          <w:sz w:val="24"/>
-          <w:szCs w:val="24"/>
-        </w:rPr>
-        <w:instrText xml:space="preserve"> MERGEFIELD Cédula_del_contratista </w:instrText>
-      </w:r>
-      <w:r>
-        <w:rPr>
-          <w:rFonts w:ascii="Arial" w:eastAsia="Arial" w:hAnsi="Arial" w:cs="Arial"/>
-          <w:sz w:val="24"/>
-          <w:szCs w:val="24"/>
-        </w:rPr>
-        <w:fldChar w:fldCharType="separate"/>
-      </w:r>
-      <w:r>
-        <w:rPr>
-          <w:rFonts w:ascii="Arial" w:eastAsia="Arial" w:hAnsi="Arial" w:cs="Arial"/>
-          <w:noProof/>
-          <w:sz w:val="24"/>
-          <w:szCs w:val="24"/>
-        </w:rPr>
-        <w:t>1.130.648.239</w:t>
-      </w:r>
-      <w:r>
-        <w:rPr>
-          <w:rFonts w:ascii="Arial" w:eastAsia="Arial" w:hAnsi="Arial" w:cs="Arial"/>
-          <w:sz w:val="24"/>
-          <w:szCs w:val="24"/>
-        </w:rPr>
-        <w:fldChar w:fldCharType="end"/>
-      </w:r>
     </w:p>
     <w:p>
       <w:pPr>

</xml_diff>